<commit_message>
use cases picture added
</commit_message>
<xml_diff>
--- a/Dokumentacija/Oblikovanje programske potpore_dokumentacija.docx
+++ b/Dokumentacija/Oblikovanje programske potpore_dokumentacija.docx
@@ -10585,11 +10585,7 @@
       <w:pPr>
         <w:pStyle w:val="ListParagraph"/>
         <w:ind w:left="1440" w:hanging="0"/>
-        <w:rPr>
-          <w:rFonts w:cs="Arial"/>
-          <w:sz w:val="26"/>
-          <w:szCs w:val="26"/>
-        </w:rPr>
+        <w:rPr/>
       </w:pPr>
       <w:r>
         <w:rPr>
@@ -10602,94 +10598,29 @@
     </w:p>
     <w:p>
       <w:pPr>
-        <w:pStyle w:val="Normal"/>
-        <w:tabs>
-          <w:tab w:val="left" w:pos="3015" w:leader="none"/>
-        </w:tabs>
-        <w:rPr>
-          <w:rFonts w:cs="Arial"/>
-          <w:b/>
-          <w:b/>
-          <w:i/>
-          <w:i/>
-          <w:sz w:val="28"/>
-          <w:szCs w:val="28"/>
-        </w:rPr>
-      </w:pPr>
-      <w:r>
-        <w:rPr>
-          <w:rFonts w:cs="Arial"/>
-          <w:b/>
-          <w:sz w:val="28"/>
-          <w:szCs w:val="28"/>
-        </w:rPr>
-        <w:t>Sekvencijski dijagrami :</w:t>
-      </w:r>
-      <w:r>
-        <w:rPr>
-          <w:rFonts w:cs="Arial"/>
-          <w:b/>
-          <w:i/>
-          <w:sz w:val="28"/>
-          <w:szCs w:val="28"/>
-        </w:rPr>
-        <w:tab/>
-      </w:r>
-    </w:p>
-    <w:p>
-      <w:pPr>
-        <w:pStyle w:val="Normal"/>
-        <w:rPr>
-          <w:rFonts w:cs="Arial"/>
-          <w:b/>
-          <w:b/>
-          <w:sz w:val="26"/>
-          <w:szCs w:val="26"/>
-        </w:rPr>
-      </w:pPr>
-      <w:r>
-        <w:rPr>
-          <w:rFonts w:cs="Arial"/>
-          <w:b/>
-          <w:sz w:val="26"/>
-          <w:szCs w:val="26"/>
-        </w:rPr>
-        <w:t>Obrazac uporabe UC1 (PrijavljivanjeKorisnika)</w:t>
-      </w:r>
-    </w:p>
-    <w:p>
-      <w:pPr>
-        <w:pStyle w:val="Normal"/>
-        <w:jc w:val="both"/>
-        <w:rPr>
-          <w:rFonts w:cs="Arial"/>
-          <w:sz w:val="26"/>
-          <w:szCs w:val="26"/>
-        </w:rPr>
-      </w:pPr>
-      <w:r>
-        <w:rPr>
-          <w:rFonts w:cs="Arial"/>
-          <w:sz w:val="26"/>
-          <w:szCs w:val="26"/>
-        </w:rPr>
-        <w:tab/>
-        <w:t>Korisnik se prijavljuje na sustav sa svojim ID-om i lozinkom. Poslužitelj prosljeđuje ID i lozinku bazi koja provjerava da li korisnik postoji u bazi. Ukoliko korisnik ne postoji baza obaviještava poslužitelja koji javlja korisniku da je pogrešna prijava. U suprotnom korisnik se uspješno prijavljuje u sustav.</w:t>
-      </w:r>
-    </w:p>
-    <w:p>
-      <w:pPr>
-        <w:pStyle w:val="Normal"/>
-        <w:keepNext/>
-        <w:rPr/>
+        <w:pStyle w:val="ListParagraph"/>
+        <w:ind w:left="1440" w:hanging="0"/>
+        <w:rPr>
+          <w:rFonts w:cs="Arial"/>
+          <w:sz w:val="26"/>
+          <w:szCs w:val="26"/>
+        </w:rPr>
       </w:pPr>
       <w:r>
         <w:rPr/>
         <w:drawing>
-          <wp:inline distT="0" distB="0" distL="0" distR="0">
-            <wp:extent cx="5760720" cy="3589020"/>
+          <wp:anchor behindDoc="0" distT="0" distB="0" distL="0" distR="0" simplePos="0" locked="0" layoutInCell="1" allowOverlap="1" relativeHeight="118">
+            <wp:simplePos x="0" y="0"/>
+            <wp:positionH relativeFrom="column">
+              <wp:posOffset>219075</wp:posOffset>
+            </wp:positionH>
+            <wp:positionV relativeFrom="paragraph">
+              <wp:posOffset>274320</wp:posOffset>
+            </wp:positionV>
+            <wp:extent cx="5398770" cy="5293360"/>
             <wp:effectExtent l="0" t="0" r="0" b="0"/>
-            <wp:docPr id="1" name="Picture 32" descr=""/>
+            <wp:wrapSquare wrapText="largest"/>
+            <wp:docPr id="1" name="Image1" descr=""/>
             <wp:cNvGraphicFramePr>
               <a:graphicFrameLocks xmlns:a="http://schemas.openxmlformats.org/drawingml/2006/main" noChangeAspect="1"/>
             </wp:cNvGraphicFramePr>
@@ -10697,13 +10628,151 @@
               <a:graphicData uri="http://schemas.openxmlformats.org/drawingml/2006/picture">
                 <pic:pic xmlns:pic="http://schemas.openxmlformats.org/drawingml/2006/picture">
                   <pic:nvPicPr>
-                    <pic:cNvPr id="1" name="Picture 32" descr=""/>
+                    <pic:cNvPr id="1" name="Image1" descr=""/>
                     <pic:cNvPicPr>
                       <a:picLocks noChangeAspect="1" noChangeArrowheads="1"/>
                     </pic:cNvPicPr>
                   </pic:nvPicPr>
                   <pic:blipFill>
                     <a:blip r:embed="rId2"/>
+                    <a:stretch>
+                      <a:fillRect/>
+                    </a:stretch>
+                  </pic:blipFill>
+                  <pic:spPr bwMode="auto">
+                    <a:xfrm>
+                      <a:off x="0" y="0"/>
+                      <a:ext cx="5398770" cy="5293360"/>
+                    </a:xfrm>
+                    <a:prstGeom prst="rect">
+                      <a:avLst/>
+                    </a:prstGeom>
+                  </pic:spPr>
+                </pic:pic>
+              </a:graphicData>
+            </a:graphic>
+          </wp:anchor>
+        </w:drawing>
+      </w:r>
+    </w:p>
+    <w:p>
+      <w:pPr>
+        <w:pStyle w:val="ListParagraph"/>
+        <w:ind w:left="1440" w:hanging="0"/>
+        <w:rPr>
+          <w:rFonts w:cs="Arial"/>
+          <w:sz w:val="26"/>
+          <w:szCs w:val="26"/>
+        </w:rPr>
+      </w:pPr>
+      <w:r>
+        <w:rPr/>
+      </w:r>
+    </w:p>
+    <w:p>
+      <w:pPr>
+        <w:pStyle w:val="Normal"/>
+        <w:tabs>
+          <w:tab w:val="left" w:pos="3015" w:leader="none"/>
+        </w:tabs>
+        <w:rPr>
+          <w:rFonts w:cs="Arial"/>
+          <w:b/>
+          <w:b/>
+          <w:i/>
+          <w:i/>
+          <w:sz w:val="28"/>
+          <w:szCs w:val="28"/>
+        </w:rPr>
+      </w:pPr>
+      <w:r>
+        <w:rPr>
+          <w:rFonts w:cs="Arial"/>
+          <w:b/>
+          <w:sz w:val="28"/>
+          <w:szCs w:val="28"/>
+        </w:rPr>
+        <w:t>Sekvencijski dijagrami :</w:t>
+      </w:r>
+      <w:r>
+        <w:rPr>
+          <w:rFonts w:cs="Arial"/>
+          <w:b/>
+          <w:i/>
+          <w:sz w:val="28"/>
+          <w:szCs w:val="28"/>
+        </w:rPr>
+        <w:tab/>
+      </w:r>
+    </w:p>
+    <w:p>
+      <w:pPr>
+        <w:pStyle w:val="Normal"/>
+        <w:rPr>
+          <w:rFonts w:cs="Arial"/>
+          <w:b/>
+          <w:b/>
+          <w:sz w:val="26"/>
+          <w:szCs w:val="26"/>
+        </w:rPr>
+      </w:pPr>
+      <w:r>
+        <w:rPr>
+          <w:rFonts w:cs="Arial"/>
+          <w:b/>
+          <w:sz w:val="26"/>
+          <w:szCs w:val="26"/>
+        </w:rPr>
+        <w:t>Obrazac uporabe UC1 (PrijavljivanjeKorisnika)</w:t>
+      </w:r>
+    </w:p>
+    <w:p>
+      <w:pPr>
+        <w:pStyle w:val="Normal"/>
+        <w:jc w:val="both"/>
+        <w:rPr>
+          <w:rFonts w:cs="Arial"/>
+          <w:sz w:val="26"/>
+          <w:szCs w:val="26"/>
+        </w:rPr>
+      </w:pPr>
+      <w:r>
+        <w:rPr>
+          <w:rFonts w:cs="Arial"/>
+          <w:sz w:val="26"/>
+          <w:szCs w:val="26"/>
+        </w:rPr>
+        <w:tab/>
+        <w:t>Korisnik se prijavljuje na sustav sa svojim ID-om i lozinkom. Poslužitelj prosljeđuje ID i lozinku bazi koja provjerava da li korisnik postoji u bazi. Ukoliko korisnik ne postoji baza obaviještava poslužitelja koji javlja korisniku da je pogrešna prijava. U suprotnom korisnik se uspješno prijavljuje u sustav.</w:t>
+      </w:r>
+    </w:p>
+    <w:p>
+      <w:pPr>
+        <w:pStyle w:val="Normal"/>
+        <w:keepNext/>
+        <w:rPr/>
+      </w:pPr>
+      <w:r>
+        <w:rPr/>
+        <w:drawing>
+          <wp:inline distT="0" distB="0" distL="0" distR="0">
+            <wp:extent cx="5760720" cy="3589020"/>
+            <wp:effectExtent l="0" t="0" r="0" b="0"/>
+            <wp:docPr id="2" name="Picture 32" descr=""/>
+            <wp:cNvGraphicFramePr>
+              <a:graphicFrameLocks xmlns:a="http://schemas.openxmlformats.org/drawingml/2006/main" noChangeAspect="1"/>
+            </wp:cNvGraphicFramePr>
+            <a:graphic xmlns:a="http://schemas.openxmlformats.org/drawingml/2006/main">
+              <a:graphicData uri="http://schemas.openxmlformats.org/drawingml/2006/picture">
+                <pic:pic xmlns:pic="http://schemas.openxmlformats.org/drawingml/2006/picture">
+                  <pic:nvPicPr>
+                    <pic:cNvPr id="2" name="Picture 32" descr=""/>
+                    <pic:cNvPicPr>
+                      <a:picLocks noChangeAspect="1" noChangeArrowheads="1"/>
+                    </pic:cNvPicPr>
+                  </pic:nvPicPr>
+                  <pic:blipFill>
+                    <a:blip r:embed="rId3"/>
                     <a:stretch>
                       <a:fillRect/>
                     </a:stretch>
@@ -10998,7 +11067,7 @@
           <wp:inline distT="0" distB="9525" distL="0" distR="0">
             <wp:extent cx="5760720" cy="3971925"/>
             <wp:effectExtent l="0" t="0" r="0" b="0"/>
-            <wp:docPr id="2" name="Picture 6" descr=""/>
+            <wp:docPr id="3" name="Picture 6" descr=""/>
             <wp:cNvGraphicFramePr>
               <a:graphicFrameLocks xmlns:a="http://schemas.openxmlformats.org/drawingml/2006/main" noChangeAspect="1"/>
             </wp:cNvGraphicFramePr>
@@ -11006,13 +11075,13 @@
               <a:graphicData uri="http://schemas.openxmlformats.org/drawingml/2006/picture">
                 <pic:pic xmlns:pic="http://schemas.openxmlformats.org/drawingml/2006/picture">
                   <pic:nvPicPr>
-                    <pic:cNvPr id="2" name="Picture 6" descr=""/>
+                    <pic:cNvPr id="3" name="Picture 6" descr=""/>
                     <pic:cNvPicPr>
                       <a:picLocks noChangeAspect="1" noChangeArrowheads="1"/>
                     </pic:cNvPicPr>
                   </pic:nvPicPr>
                   <pic:blipFill>
-                    <a:blip r:embed="rId3"/>
+                    <a:blip r:embed="rId4"/>
                     <a:stretch>
                       <a:fillRect/>
                     </a:stretch>
@@ -11292,7 +11361,7 @@
           <wp:inline distT="0" distB="8890" distL="0" distR="0">
             <wp:extent cx="5760720" cy="3991610"/>
             <wp:effectExtent l="0" t="0" r="0" b="0"/>
-            <wp:docPr id="3" name="Picture 13" descr=""/>
+            <wp:docPr id="4" name="Picture 13" descr=""/>
             <wp:cNvGraphicFramePr>
               <a:graphicFrameLocks xmlns:a="http://schemas.openxmlformats.org/drawingml/2006/main" noChangeAspect="1"/>
             </wp:cNvGraphicFramePr>
@@ -11300,13 +11369,13 @@
               <a:graphicData uri="http://schemas.openxmlformats.org/drawingml/2006/picture">
                 <pic:pic xmlns:pic="http://schemas.openxmlformats.org/drawingml/2006/picture">
                   <pic:nvPicPr>
-                    <pic:cNvPr id="3" name="Picture 13" descr=""/>
+                    <pic:cNvPr id="4" name="Picture 13" descr=""/>
                     <pic:cNvPicPr>
                       <a:picLocks noChangeAspect="1" noChangeArrowheads="1"/>
                     </pic:cNvPicPr>
                   </pic:nvPicPr>
                   <pic:blipFill>
-                    <a:blip r:embed="rId4"/>
+                    <a:blip r:embed="rId5"/>
                     <a:stretch>
                       <a:fillRect/>
                     </a:stretch>
@@ -11627,7 +11696,7 @@
           <wp:inline distT="0" distB="635" distL="0" distR="0">
             <wp:extent cx="5760720" cy="3618865"/>
             <wp:effectExtent l="0" t="0" r="0" b="0"/>
-            <wp:docPr id="4" name="Picture 28" descr=""/>
+            <wp:docPr id="5" name="Picture 28" descr=""/>
             <wp:cNvGraphicFramePr>
               <a:graphicFrameLocks xmlns:a="http://schemas.openxmlformats.org/drawingml/2006/main" noChangeAspect="1"/>
             </wp:cNvGraphicFramePr>
@@ -11635,13 +11704,13 @@
               <a:graphicData uri="http://schemas.openxmlformats.org/drawingml/2006/picture">
                 <pic:pic xmlns:pic="http://schemas.openxmlformats.org/drawingml/2006/picture">
                   <pic:nvPicPr>
-                    <pic:cNvPr id="4" name="Picture 28" descr=""/>
+                    <pic:cNvPr id="5" name="Picture 28" descr=""/>
                     <pic:cNvPicPr>
                       <a:picLocks noChangeAspect="1" noChangeArrowheads="1"/>
                     </pic:cNvPicPr>
                   </pic:nvPicPr>
                   <pic:blipFill>
-                    <a:blip r:embed="rId5"/>
+                    <a:blip r:embed="rId6"/>
                     <a:stretch>
                       <a:fillRect/>
                     </a:stretch>
@@ -11943,7 +12012,7 @@
           <wp:inline distT="0" distB="2540" distL="0" distR="0">
             <wp:extent cx="5760720" cy="4074160"/>
             <wp:effectExtent l="0" t="0" r="0" b="0"/>
-            <wp:docPr id="5" name="Picture 11" descr=""/>
+            <wp:docPr id="6" name="Picture 11" descr=""/>
             <wp:cNvGraphicFramePr>
               <a:graphicFrameLocks xmlns:a="http://schemas.openxmlformats.org/drawingml/2006/main" noChangeAspect="1"/>
             </wp:cNvGraphicFramePr>
@@ -11951,13 +12020,13 @@
               <a:graphicData uri="http://schemas.openxmlformats.org/drawingml/2006/picture">
                 <pic:pic xmlns:pic="http://schemas.openxmlformats.org/drawingml/2006/picture">
                   <pic:nvPicPr>
-                    <pic:cNvPr id="5" name="Picture 11" descr=""/>
+                    <pic:cNvPr id="6" name="Picture 11" descr=""/>
                     <pic:cNvPicPr>
                       <a:picLocks noChangeAspect="1" noChangeArrowheads="1"/>
                     </pic:cNvPicPr>
                   </pic:nvPicPr>
                   <pic:blipFill>
-                    <a:blip r:embed="rId6"/>
+                    <a:blip r:embed="rId7"/>
                     <a:stretch>
                       <a:fillRect/>
                     </a:stretch>
@@ -12276,7 +12345,7 @@
           <wp:inline distT="0" distB="2540" distL="0" distR="0">
             <wp:extent cx="5760720" cy="3121660"/>
             <wp:effectExtent l="0" t="0" r="0" b="0"/>
-            <wp:docPr id="6" name="Picture 31" descr=""/>
+            <wp:docPr id="7" name="Picture 31" descr=""/>
             <wp:cNvGraphicFramePr>
               <a:graphicFrameLocks xmlns:a="http://schemas.openxmlformats.org/drawingml/2006/main" noChangeAspect="1"/>
             </wp:cNvGraphicFramePr>
@@ -12284,13 +12353,13 @@
               <a:graphicData uri="http://schemas.openxmlformats.org/drawingml/2006/picture">
                 <pic:pic xmlns:pic="http://schemas.openxmlformats.org/drawingml/2006/picture">
                   <pic:nvPicPr>
-                    <pic:cNvPr id="6" name="Picture 31" descr=""/>
+                    <pic:cNvPr id="7" name="Picture 31" descr=""/>
                     <pic:cNvPicPr>
                       <a:picLocks noChangeAspect="1" noChangeArrowheads="1"/>
                     </pic:cNvPicPr>
                   </pic:nvPicPr>
                   <pic:blipFill>
-                    <a:blip r:embed="rId7"/>
+                    <a:blip r:embed="rId8"/>
                     <a:stretch>
                       <a:fillRect/>
                     </a:stretch>
@@ -12647,7 +12716,7 @@
           <wp:inline distT="0" distB="6985" distL="0" distR="0">
             <wp:extent cx="5760720" cy="4107815"/>
             <wp:effectExtent l="0" t="0" r="0" b="0"/>
-            <wp:docPr id="7" name="Picture 30" descr=""/>
+            <wp:docPr id="8" name="Picture 30" descr=""/>
             <wp:cNvGraphicFramePr>
               <a:graphicFrameLocks xmlns:a="http://schemas.openxmlformats.org/drawingml/2006/main" noChangeAspect="1"/>
             </wp:cNvGraphicFramePr>
@@ -12655,13 +12724,13 @@
               <a:graphicData uri="http://schemas.openxmlformats.org/drawingml/2006/picture">
                 <pic:pic xmlns:pic="http://schemas.openxmlformats.org/drawingml/2006/picture">
                   <pic:nvPicPr>
-                    <pic:cNvPr id="7" name="Picture 30" descr=""/>
+                    <pic:cNvPr id="8" name="Picture 30" descr=""/>
                     <pic:cNvPicPr>
                       <a:picLocks noChangeAspect="1" noChangeArrowheads="1"/>
                     </pic:cNvPicPr>
                   </pic:nvPicPr>
                   <pic:blipFill>
-                    <a:blip r:embed="rId8"/>
+                    <a:blip r:embed="rId9"/>
                     <a:stretch>
                       <a:fillRect/>
                     </a:stretch>
@@ -12941,7 +13010,7 @@
           <wp:inline distT="0" distB="0" distL="0" distR="0">
             <wp:extent cx="5760720" cy="3602355"/>
             <wp:effectExtent l="0" t="0" r="0" b="0"/>
-            <wp:docPr id="8" name="Picture 27" descr=""/>
+            <wp:docPr id="9" name="Picture 27" descr=""/>
             <wp:cNvGraphicFramePr>
               <a:graphicFrameLocks xmlns:a="http://schemas.openxmlformats.org/drawingml/2006/main" noChangeAspect="1"/>
             </wp:cNvGraphicFramePr>
@@ -12949,13 +13018,13 @@
               <a:graphicData uri="http://schemas.openxmlformats.org/drawingml/2006/picture">
                 <pic:pic xmlns:pic="http://schemas.openxmlformats.org/drawingml/2006/picture">
                   <pic:nvPicPr>
-                    <pic:cNvPr id="8" name="Picture 27" descr=""/>
+                    <pic:cNvPr id="9" name="Picture 27" descr=""/>
                     <pic:cNvPicPr>
                       <a:picLocks noChangeAspect="1" noChangeArrowheads="1"/>
                     </pic:cNvPicPr>
                   </pic:nvPicPr>
                   <pic:blipFill>
-                    <a:blip r:embed="rId9"/>
+                    <a:blip r:embed="rId10"/>
                     <a:stretch>
                       <a:fillRect/>
                     </a:stretch>
@@ -13243,7 +13312,7 @@
           <wp:inline distT="0" distB="5080" distL="0" distR="0">
             <wp:extent cx="5760720" cy="4490720"/>
             <wp:effectExtent l="0" t="0" r="0" b="0"/>
-            <wp:docPr id="9" name="Picture 19" descr=""/>
+            <wp:docPr id="10" name="Picture 19" descr=""/>
             <wp:cNvGraphicFramePr>
               <a:graphicFrameLocks xmlns:a="http://schemas.openxmlformats.org/drawingml/2006/main" noChangeAspect="1"/>
             </wp:cNvGraphicFramePr>
@@ -13251,13 +13320,13 @@
               <a:graphicData uri="http://schemas.openxmlformats.org/drawingml/2006/picture">
                 <pic:pic xmlns:pic="http://schemas.openxmlformats.org/drawingml/2006/picture">
                   <pic:nvPicPr>
-                    <pic:cNvPr id="9" name="Picture 19" descr=""/>
+                    <pic:cNvPr id="10" name="Picture 19" descr=""/>
                     <pic:cNvPicPr>
                       <a:picLocks noChangeAspect="1" noChangeArrowheads="1"/>
                     </pic:cNvPicPr>
                   </pic:nvPicPr>
                   <pic:blipFill>
-                    <a:blip r:embed="rId10"/>
+                    <a:blip r:embed="rId11"/>
                     <a:stretch>
                       <a:fillRect/>
                     </a:stretch>
@@ -13570,7 +13639,7 @@
           <wp:inline distT="0" distB="3175" distL="0" distR="0">
             <wp:extent cx="5760720" cy="3654425"/>
             <wp:effectExtent l="0" t="0" r="0" b="0"/>
-            <wp:docPr id="10" name="Picture 21" descr=""/>
+            <wp:docPr id="11" name="Picture 21" descr=""/>
             <wp:cNvGraphicFramePr>
               <a:graphicFrameLocks xmlns:a="http://schemas.openxmlformats.org/drawingml/2006/main" noChangeAspect="1"/>
             </wp:cNvGraphicFramePr>
@@ -13578,13 +13647,13 @@
               <a:graphicData uri="http://schemas.openxmlformats.org/drawingml/2006/picture">
                 <pic:pic xmlns:pic="http://schemas.openxmlformats.org/drawingml/2006/picture">
                   <pic:nvPicPr>
-                    <pic:cNvPr id="10" name="Picture 21" descr=""/>
+                    <pic:cNvPr id="11" name="Picture 21" descr=""/>
                     <pic:cNvPicPr>
                       <a:picLocks noChangeAspect="1" noChangeArrowheads="1"/>
                     </pic:cNvPicPr>
                   </pic:nvPicPr>
                   <pic:blipFill>
-                    <a:blip r:embed="rId11"/>
+                    <a:blip r:embed="rId12"/>
                     <a:stretch>
                       <a:fillRect/>
                     </a:stretch>
@@ -13878,7 +13947,7 @@
           <wp:inline distT="0" distB="0" distL="0" distR="0">
             <wp:extent cx="5760720" cy="4142105"/>
             <wp:effectExtent l="0" t="0" r="0" b="0"/>
-            <wp:docPr id="11" name="Picture 26" descr=""/>
+            <wp:docPr id="12" name="Picture 26" descr=""/>
             <wp:cNvGraphicFramePr>
               <a:graphicFrameLocks xmlns:a="http://schemas.openxmlformats.org/drawingml/2006/main" noChangeAspect="1"/>
             </wp:cNvGraphicFramePr>
@@ -13886,13 +13955,13 @@
               <a:graphicData uri="http://schemas.openxmlformats.org/drawingml/2006/picture">
                 <pic:pic xmlns:pic="http://schemas.openxmlformats.org/drawingml/2006/picture">
                   <pic:nvPicPr>
-                    <pic:cNvPr id="11" name="Picture 26" descr=""/>
+                    <pic:cNvPr id="12" name="Picture 26" descr=""/>
                     <pic:cNvPicPr>
                       <a:picLocks noChangeAspect="1" noChangeArrowheads="1"/>
                     </pic:cNvPicPr>
                   </pic:nvPicPr>
                   <pic:blipFill>
-                    <a:blip r:embed="rId12"/>
+                    <a:blip r:embed="rId13"/>
                     <a:stretch>
                       <a:fillRect/>
                     </a:stretch>
@@ -14104,7 +14173,7 @@
           <wp:inline distT="0" distB="3810" distL="0" distR="0">
             <wp:extent cx="5760720" cy="3539490"/>
             <wp:effectExtent l="0" t="0" r="0" b="0"/>
-            <wp:docPr id="12" name="Picture 23" descr=""/>
+            <wp:docPr id="13" name="Picture 23" descr=""/>
             <wp:cNvGraphicFramePr>
               <a:graphicFrameLocks xmlns:a="http://schemas.openxmlformats.org/drawingml/2006/main" noChangeAspect="1"/>
             </wp:cNvGraphicFramePr>
@@ -14112,13 +14181,13 @@
               <a:graphicData uri="http://schemas.openxmlformats.org/drawingml/2006/picture">
                 <pic:pic xmlns:pic="http://schemas.openxmlformats.org/drawingml/2006/picture">
                   <pic:nvPicPr>
-                    <pic:cNvPr id="12" name="Picture 23" descr=""/>
+                    <pic:cNvPr id="13" name="Picture 23" descr=""/>
                     <pic:cNvPicPr>
                       <a:picLocks noChangeAspect="1" noChangeArrowheads="1"/>
                     </pic:cNvPicPr>
                   </pic:nvPicPr>
                   <pic:blipFill>
-                    <a:blip r:embed="rId13"/>
+                    <a:blip r:embed="rId14"/>
                     <a:stretch>
                       <a:fillRect/>
                     </a:stretch>
@@ -14461,7 +14530,7 @@
           <wp:inline distT="0" distB="0" distL="0" distR="0">
             <wp:extent cx="5760720" cy="4500880"/>
             <wp:effectExtent l="0" t="0" r="0" b="0"/>
-            <wp:docPr id="13" name="Picture 24" descr=""/>
+            <wp:docPr id="14" name="Picture 24" descr=""/>
             <wp:cNvGraphicFramePr>
               <a:graphicFrameLocks xmlns:a="http://schemas.openxmlformats.org/drawingml/2006/main" noChangeAspect="1"/>
             </wp:cNvGraphicFramePr>
@@ -14469,13 +14538,13 @@
               <a:graphicData uri="http://schemas.openxmlformats.org/drawingml/2006/picture">
                 <pic:pic xmlns:pic="http://schemas.openxmlformats.org/drawingml/2006/picture">
                   <pic:nvPicPr>
-                    <pic:cNvPr id="13" name="Picture 24" descr=""/>
+                    <pic:cNvPr id="14" name="Picture 24" descr=""/>
                     <pic:cNvPicPr>
                       <a:picLocks noChangeAspect="1" noChangeArrowheads="1"/>
                     </pic:cNvPicPr>
                   </pic:nvPicPr>
                   <pic:blipFill>
-                    <a:blip r:embed="rId14"/>
+                    <a:blip r:embed="rId15"/>
                     <a:stretch>
                       <a:fillRect/>
                     </a:stretch>
@@ -14652,7 +14721,7 @@
           <wp:inline distT="0" distB="0" distL="0" distR="0">
             <wp:extent cx="5760720" cy="4558030"/>
             <wp:effectExtent l="0" t="0" r="0" b="0"/>
-            <wp:docPr id="14" name="Picture 25" descr=""/>
+            <wp:docPr id="15" name="Picture 25" descr=""/>
             <wp:cNvGraphicFramePr>
               <a:graphicFrameLocks xmlns:a="http://schemas.openxmlformats.org/drawingml/2006/main" noChangeAspect="1"/>
             </wp:cNvGraphicFramePr>
@@ -14660,13 +14729,13 @@
               <a:graphicData uri="http://schemas.openxmlformats.org/drawingml/2006/picture">
                 <pic:pic xmlns:pic="http://schemas.openxmlformats.org/drawingml/2006/picture">
                   <pic:nvPicPr>
-                    <pic:cNvPr id="14" name="Picture 25" descr=""/>
+                    <pic:cNvPr id="15" name="Picture 25" descr=""/>
                     <pic:cNvPicPr>
                       <a:picLocks noChangeAspect="1" noChangeArrowheads="1"/>
                     </pic:cNvPicPr>
                   </pic:nvPicPr>
                   <pic:blipFill>
-                    <a:blip r:embed="rId15"/>
+                    <a:blip r:embed="rId16"/>
                     <a:stretch>
                       <a:fillRect/>
                     </a:stretch>
@@ -14866,7 +14935,7 @@
           <wp:inline distT="0" distB="1905" distL="0" distR="0">
             <wp:extent cx="5760720" cy="3922395"/>
             <wp:effectExtent l="0" t="0" r="0" b="0"/>
-            <wp:docPr id="15" name="Picture 34" descr=""/>
+            <wp:docPr id="16" name="Picture 34" descr=""/>
             <wp:cNvGraphicFramePr>
               <a:graphicFrameLocks xmlns:a="http://schemas.openxmlformats.org/drawingml/2006/main" noChangeAspect="1"/>
             </wp:cNvGraphicFramePr>
@@ -14874,13 +14943,13 @@
               <a:graphicData uri="http://schemas.openxmlformats.org/drawingml/2006/picture">
                 <pic:pic xmlns:pic="http://schemas.openxmlformats.org/drawingml/2006/picture">
                   <pic:nvPicPr>
-                    <pic:cNvPr id="15" name="Picture 34" descr=""/>
+                    <pic:cNvPr id="16" name="Picture 34" descr=""/>
                     <pic:cNvPicPr>
                       <a:picLocks noChangeAspect="1" noChangeArrowheads="1"/>
                     </pic:cNvPicPr>
                   </pic:nvPicPr>
                   <pic:blipFill>
-                    <a:blip r:embed="rId16"/>
+                    <a:blip r:embed="rId17"/>
                     <a:stretch>
                       <a:fillRect/>
                     </a:stretch>
@@ -16549,7 +16618,7 @@
           <wp:inline distT="0" distB="9525" distL="0" distR="9525">
             <wp:extent cx="6067425" cy="4791075"/>
             <wp:effectExtent l="0" t="0" r="0" b="0"/>
-            <wp:docPr id="16" name="Picture 15" descr=""/>
+            <wp:docPr id="17" name="Picture 15" descr=""/>
             <wp:cNvGraphicFramePr>
               <a:graphicFrameLocks xmlns:a="http://schemas.openxmlformats.org/drawingml/2006/main" noChangeAspect="1"/>
             </wp:cNvGraphicFramePr>
@@ -16557,13 +16626,13 @@
               <a:graphicData uri="http://schemas.openxmlformats.org/drawingml/2006/picture">
                 <pic:pic xmlns:pic="http://schemas.openxmlformats.org/drawingml/2006/picture">
                   <pic:nvPicPr>
-                    <pic:cNvPr id="16" name="Picture 15" descr=""/>
+                    <pic:cNvPr id="17" name="Picture 15" descr=""/>
                     <pic:cNvPicPr>
                       <a:picLocks noChangeAspect="1" noChangeArrowheads="1"/>
                     </pic:cNvPicPr>
                   </pic:nvPicPr>
                   <pic:blipFill>
-                    <a:blip r:embed="rId17"/>
+                    <a:blip r:embed="rId18"/>
                     <a:stretch>
                       <a:fillRect/>
                     </a:stretch>
@@ -18441,7 +18510,7 @@
           <wp:inline distT="0" distB="8890" distL="0" distR="0">
             <wp:extent cx="5760720" cy="7630160"/>
             <wp:effectExtent l="0" t="0" r="0" b="0"/>
-            <wp:docPr id="17" name="Slika 1" descr=""/>
+            <wp:docPr id="18" name="Slika 1" descr=""/>
             <wp:cNvGraphicFramePr>
               <a:graphicFrameLocks xmlns:a="http://schemas.openxmlformats.org/drawingml/2006/main" noChangeAspect="1"/>
             </wp:cNvGraphicFramePr>
@@ -18449,13 +18518,13 @@
               <a:graphicData uri="http://schemas.openxmlformats.org/drawingml/2006/picture">
                 <pic:pic xmlns:pic="http://schemas.openxmlformats.org/drawingml/2006/picture">
                   <pic:nvPicPr>
-                    <pic:cNvPr id="17" name="Slika 1" descr=""/>
+                    <pic:cNvPr id="18" name="Slika 1" descr=""/>
                     <pic:cNvPicPr>
                       <a:picLocks noChangeAspect="1" noChangeArrowheads="1"/>
                     </pic:cNvPicPr>
                   </pic:nvPicPr>
                   <pic:blipFill>
-                    <a:blip r:embed="rId18"/>
+                    <a:blip r:embed="rId19"/>
                     <a:stretch>
                       <a:fillRect/>
                     </a:stretch>
@@ -19352,7 +19421,7 @@
           <wp:inline distT="0" distB="7620" distL="0" distR="0">
             <wp:extent cx="5760720" cy="5840730"/>
             <wp:effectExtent l="0" t="0" r="0" b="0"/>
-            <wp:docPr id="18" name="Slika 2" descr=""/>
+            <wp:docPr id="19" name="Slika 2" descr=""/>
             <wp:cNvGraphicFramePr>
               <a:graphicFrameLocks xmlns:a="http://schemas.openxmlformats.org/drawingml/2006/main" noChangeAspect="1"/>
             </wp:cNvGraphicFramePr>
@@ -19360,13 +19429,13 @@
               <a:graphicData uri="http://schemas.openxmlformats.org/drawingml/2006/picture">
                 <pic:pic xmlns:pic="http://schemas.openxmlformats.org/drawingml/2006/picture">
                   <pic:nvPicPr>
-                    <pic:cNvPr id="18" name="Slika 2" descr=""/>
+                    <pic:cNvPr id="19" name="Slika 2" descr=""/>
                     <pic:cNvPicPr>
                       <a:picLocks noChangeAspect="1" noChangeArrowheads="1"/>
                     </pic:cNvPicPr>
                   </pic:nvPicPr>
                   <pic:blipFill>
-                    <a:blip r:embed="rId19"/>
+                    <a:blip r:embed="rId20"/>
                     <a:stretch>
                       <a:fillRect/>
                     </a:stretch>
@@ -20263,7 +20332,7 @@
           <wp:inline distT="0" distB="0" distL="0" distR="0">
             <wp:extent cx="5760720" cy="5893435"/>
             <wp:effectExtent l="0" t="0" r="0" b="0"/>
-            <wp:docPr id="19" name="Slika 3" descr=""/>
+            <wp:docPr id="20" name="Slika 3" descr=""/>
             <wp:cNvGraphicFramePr>
               <a:graphicFrameLocks xmlns:a="http://schemas.openxmlformats.org/drawingml/2006/main" noChangeAspect="1"/>
             </wp:cNvGraphicFramePr>
@@ -20271,13 +20340,13 @@
               <a:graphicData uri="http://schemas.openxmlformats.org/drawingml/2006/picture">
                 <pic:pic xmlns:pic="http://schemas.openxmlformats.org/drawingml/2006/picture">
                   <pic:nvPicPr>
-                    <pic:cNvPr id="19" name="Slika 3" descr=""/>
+                    <pic:cNvPr id="20" name="Slika 3" descr=""/>
                     <pic:cNvPicPr>
                       <a:picLocks noChangeAspect="1" noChangeArrowheads="1"/>
                     </pic:cNvPicPr>
                   </pic:nvPicPr>
                   <pic:blipFill>
-                    <a:blip r:embed="rId20"/>
+                    <a:blip r:embed="rId21"/>
                     <a:stretch>
                       <a:fillRect/>
                     </a:stretch>
@@ -20562,7 +20631,7 @@
           <wp:inline distT="0" distB="6985" distL="0" distR="1905">
             <wp:extent cx="5579745" cy="4469765"/>
             <wp:effectExtent l="0" t="0" r="0" b="0"/>
-            <wp:docPr id="20" name="Picture 35" descr=""/>
+            <wp:docPr id="21" name="Picture 35" descr=""/>
             <wp:cNvGraphicFramePr>
               <a:graphicFrameLocks xmlns:a="http://schemas.openxmlformats.org/drawingml/2006/main" noChangeAspect="1"/>
             </wp:cNvGraphicFramePr>
@@ -20570,13 +20639,13 @@
               <a:graphicData uri="http://schemas.openxmlformats.org/drawingml/2006/picture">
                 <pic:pic xmlns:pic="http://schemas.openxmlformats.org/drawingml/2006/picture">
                   <pic:nvPicPr>
-                    <pic:cNvPr id="20" name="Picture 35" descr=""/>
+                    <pic:cNvPr id="21" name="Picture 35" descr=""/>
                     <pic:cNvPicPr>
                       <a:picLocks noChangeAspect="1" noChangeArrowheads="1"/>
                     </pic:cNvPicPr>
                   </pic:nvPicPr>
                   <pic:blipFill>
-                    <a:blip r:embed="rId21"/>
+                    <a:blip r:embed="rId22"/>
                     <a:stretch>
                       <a:fillRect/>
                     </a:stretch>
@@ -21749,7 +21818,7 @@
         </w:rPr>
         <w:t xml:space="preserve">1.  Oblikovanje programske potpore, FER ZEMRIS,  </w:t>
       </w:r>
-      <w:hyperlink r:id="rId22">
+      <w:hyperlink r:id="rId23">
         <w:r>
           <w:rPr>
             <w:rStyle w:val="InternetLink"/>
@@ -21774,7 +21843,7 @@
         </w:rPr>
         <w:t xml:space="preserve">2.  Oblikovanje programske potpore, FER ZEMRIS, </w:t>
       </w:r>
-      <w:hyperlink r:id="rId23">
+      <w:hyperlink r:id="rId24">
         <w:r>
           <w:rPr>
             <w:rStyle w:val="InternetLink"/>
@@ -21817,7 +21886,7 @@
         </w:rPr>
         <w:t xml:space="preserve">4.  Spring Boot tutorijal, </w:t>
       </w:r>
-      <w:hyperlink r:id="rId24">
+      <w:hyperlink r:id="rId25">
         <w:r>
           <w:rPr>
             <w:rStyle w:val="InternetLink"/>
@@ -21842,7 +21911,7 @@
         </w:rPr>
         <w:t xml:space="preserve">5. Spring Boot tutorijal, </w:t>
       </w:r>
-      <w:hyperlink r:id="rId25">
+      <w:hyperlink r:id="rId26">
         <w:r>
           <w:rPr>
             <w:rStyle w:val="InternetLink"/>
@@ -21867,7 +21936,7 @@
         </w:rPr>
         <w:t xml:space="preserve">6. React tutorijal, </w:t>
       </w:r>
-      <w:hyperlink r:id="rId26">
+      <w:hyperlink r:id="rId27">
         <w:r>
           <w:rPr>
             <w:rStyle w:val="InternetLink"/>
@@ -21892,7 +21961,7 @@
         </w:rPr>
         <w:t xml:space="preserve">7. React-Bootstrap, </w:t>
       </w:r>
-      <w:hyperlink r:id="rId27">
+      <w:hyperlink r:id="rId28">
         <w:r>
           <w:rPr>
             <w:rStyle w:val="InternetLink"/>
@@ -21917,7 +21986,7 @@
         </w:rPr>
         <w:t xml:space="preserve">8. Redux, </w:t>
       </w:r>
-      <w:hyperlink r:id="rId28">
+      <w:hyperlink r:id="rId29">
         <w:r>
           <w:rPr>
             <w:rStyle w:val="InternetLink"/>
@@ -21942,7 +22011,7 @@
         </w:rPr>
         <w:t xml:space="preserve">9. Code School, </w:t>
       </w:r>
-      <w:hyperlink r:id="rId29">
+      <w:hyperlink r:id="rId30">
         <w:r>
           <w:rPr>
             <w:rStyle w:val="InternetLink"/>
@@ -21967,7 +22036,7 @@
         </w:rPr>
         <w:t xml:space="preserve">10. Stackoverflow, </w:t>
       </w:r>
-      <w:hyperlink r:id="rId30">
+      <w:hyperlink r:id="rId31">
         <w:r>
           <w:rPr>
             <w:rStyle w:val="InternetLink"/>
@@ -24004,8 +24073,8 @@
       </w:r>
     </w:p>
     <w:sectPr>
-      <w:headerReference w:type="default" r:id="rId31"/>
-      <w:footerReference w:type="default" r:id="rId32"/>
+      <w:headerReference w:type="default" r:id="rId32"/>
+      <w:footerReference w:type="default" r:id="rId33"/>
       <w:type w:val="nextPage"/>
       <w:pgSz w:w="11906" w:h="16838"/>
       <w:pgMar w:left="1417" w:right="1417" w:header="708" w:top="1417" w:footer="708" w:bottom="1417" w:gutter="0"/>
@@ -24027,7 +24096,7 @@
     </w:pPr>
     <w:r>
       <w:drawing>
-        <wp:anchor behindDoc="1" distT="0" distB="6350" distL="0" distR="114300" simplePos="0" locked="0" layoutInCell="1" allowOverlap="1" relativeHeight="95">
+        <wp:anchor behindDoc="1" distT="0" distB="6350" distL="0" distR="114300" simplePos="0" locked="0" layoutInCell="1" allowOverlap="1" relativeHeight="97">
           <wp:simplePos x="0" y="0"/>
           <wp:positionH relativeFrom="margin">
             <wp:align>left</wp:align>
@@ -24038,7 +24107,7 @@
           <wp:extent cx="5753100" cy="14605"/>
           <wp:effectExtent l="0" t="0" r="0" b="0"/>
           <wp:wrapNone/>
-          <wp:docPr id="22" name="Picture 2" descr=""/>
+          <wp:docPr id="23" name="Picture 2" descr=""/>
           <wp:cNvGraphicFramePr>
             <a:graphicFrameLocks xmlns:a="http://schemas.openxmlformats.org/drawingml/2006/main" noChangeAspect="1"/>
           </wp:cNvGraphicFramePr>
@@ -24046,7 +24115,7 @@
             <a:graphicData uri="http://schemas.openxmlformats.org/drawingml/2006/picture">
               <pic:pic xmlns:pic="http://schemas.openxmlformats.org/drawingml/2006/picture">
                 <pic:nvPicPr>
-                  <pic:cNvPr id="22" name="Picture 2" descr=""/>
+                  <pic:cNvPr id="23" name="Picture 2" descr=""/>
                   <pic:cNvPicPr>
                     <a:picLocks noChangeAspect="1" noChangeArrowheads="1"/>
                   </pic:cNvPicPr>
@@ -24092,7 +24161,7 @@
       <w:fldChar w:fldCharType="separate"/>
     </w:r>
     <w:r>
-      <w:t>47</w:t>
+      <w:t>12</w:t>
     </w:r>
     <w:r>
       <w:fldChar w:fldCharType="end"/>
@@ -24130,7 +24199,7 @@
     </w:pPr>
     <w:r>
       <w:drawing>
-        <wp:anchor behindDoc="1" distT="0" distB="6350" distL="0" distR="114300" simplePos="0" locked="0" layoutInCell="1" allowOverlap="1" relativeHeight="48">
+        <wp:anchor behindDoc="1" distT="0" distB="6350" distL="0" distR="114300" simplePos="0" locked="0" layoutInCell="1" allowOverlap="1" relativeHeight="49">
           <wp:simplePos x="0" y="0"/>
           <wp:positionH relativeFrom="margin">
             <wp:align>left</wp:align>
@@ -24141,7 +24210,7 @@
           <wp:extent cx="5753100" cy="14605"/>
           <wp:effectExtent l="0" t="0" r="0" b="0"/>
           <wp:wrapNone/>
-          <wp:docPr id="21" name="Picture 1" descr=""/>
+          <wp:docPr id="22" name="Picture 1" descr=""/>
           <wp:cNvGraphicFramePr>
             <a:graphicFrameLocks xmlns:a="http://schemas.openxmlformats.org/drawingml/2006/main" noChangeAspect="1"/>
           </wp:cNvGraphicFramePr>
@@ -24149,7 +24218,7 @@
             <a:graphicData uri="http://schemas.openxmlformats.org/drawingml/2006/picture">
               <pic:pic xmlns:pic="http://schemas.openxmlformats.org/drawingml/2006/picture">
                 <pic:nvPicPr>
-                  <pic:cNvPr id="21" name="Picture 1" descr=""/>
+                  <pic:cNvPr id="22" name="Picture 1" descr=""/>
                   <pic:cNvPicPr>
                     <a:picLocks noChangeAspect="1" noChangeArrowheads="1"/>
                   </pic:cNvPicPr>

</xml_diff>